<commit_message>
Final small edits to logical arch.
</commit_message>
<xml_diff>
--- a/architecture/LogicalArchitectureDocument (1).docx
+++ b/architecture/LogicalArchitectureDocument (1).docx
@@ -1012,7 +1012,23 @@
           <w:sz w:val="28"/>
           <w:szCs w:val="28"/>
         </w:rPr>
-        <w:t>The application uses 2 interfaces:</w:t>
+        <w:t xml:space="preserve">The application uses </w:t>
+      </w:r>
+      <w:r>
+        <w:rPr>
+          <w:rFonts w:ascii="Garamond" w:hAnsi="Garamond"/>
+          <w:sz w:val="28"/>
+          <w:szCs w:val="28"/>
+        </w:rPr>
+        <w:t>two</w:t>
+      </w:r>
+      <w:r>
+        <w:rPr>
+          <w:rFonts w:ascii="Garamond" w:hAnsi="Garamond"/>
+          <w:sz w:val="28"/>
+          <w:szCs w:val="28"/>
+        </w:rPr>
+        <w:t xml:space="preserve"> interfaces:</w:t>
       </w:r>
     </w:p>
     <w:p>
@@ -1222,7 +1238,15 @@
           <w:sz w:val="28"/>
           <w:szCs w:val="28"/>
         </w:rPr>
-        <w:t>&lt;T&gt; - an abstraction for the rendering capabilities needed when rendering the Sudoku game</w:t>
+        <w:t>&lt;T&gt;:</w:t>
+      </w:r>
+      <w:r>
+        <w:rPr>
+          <w:rFonts w:ascii="Garamond" w:hAnsi="Garamond"/>
+          <w:sz w:val="28"/>
+          <w:szCs w:val="28"/>
+        </w:rPr>
+        <w:t xml:space="preserve"> an abstraction for the rendering capabilities needed when rendering the Sudoku game</w:t>
       </w:r>
       <w:r>
         <w:rPr>
@@ -1416,18 +1440,62 @@
         <w:spacing w:line="240" w:lineRule="auto"/>
         <w:rPr>
           <w:rFonts w:ascii="Garamond" w:hAnsi="Garamond"/>
-          <w:sz w:val="28"/>
-          <w:szCs w:val="28"/>
-        </w:rPr>
-      </w:pPr>
-      <w:r>
-        <w:rPr>
-          <w:rFonts w:ascii="Garamond" w:hAnsi="Garamond"/>
+          <w:noProof/>
+          <w:sz w:val="28"/>
+          <w:szCs w:val="28"/>
+        </w:rPr>
+      </w:pPr>
+    </w:p>
+    <w:p>
+      <w:pPr>
+        <w:spacing w:line="240" w:lineRule="auto"/>
+        <w:rPr>
+          <w:rFonts w:ascii="Garamond" w:hAnsi="Garamond"/>
+          <w:noProof/>
+          <w:sz w:val="28"/>
+          <w:szCs w:val="28"/>
+        </w:rPr>
+      </w:pPr>
+    </w:p>
+    <w:p>
+      <w:pPr>
+        <w:spacing w:line="240" w:lineRule="auto"/>
+        <w:rPr>
+          <w:rFonts w:ascii="Garamond" w:hAnsi="Garamond"/>
+          <w:b/>
+          <w:noProof/>
+          <w:sz w:val="28"/>
+          <w:szCs w:val="28"/>
+        </w:rPr>
+      </w:pPr>
+      <w:r>
+        <w:rPr>
+          <w:rFonts w:ascii="Garamond" w:hAnsi="Garamond"/>
+          <w:b/>
           <w:noProof/>
           <w:sz w:val="28"/>
           <w:szCs w:val="28"/>
         </w:rPr>
         <w:lastRenderedPageBreak/>
+        <w:t>Activity Diagram</w:t>
+      </w:r>
+    </w:p>
+    <w:p>
+      <w:pPr>
+        <w:spacing w:line="240" w:lineRule="auto"/>
+        <w:rPr>
+          <w:rFonts w:ascii="Garamond" w:hAnsi="Garamond"/>
+          <w:sz w:val="28"/>
+          <w:szCs w:val="28"/>
+        </w:rPr>
+      </w:pPr>
+      <w:r>
+        <w:rPr>
+          <w:rFonts w:ascii="Garamond" w:hAnsi="Garamond"/>
+          <w:noProof/>
+          <w:sz w:val="28"/>
+          <w:szCs w:val="28"/>
+        </w:rPr>
         <w:t>The basic flow of the application is as follows in the activity diagram:</w:t>
       </w:r>
       <w:r>
@@ -1589,148 +1657,38 @@
         <w:spacing w:line="240" w:lineRule="auto"/>
         <w:rPr>
           <w:rFonts w:ascii="Garamond" w:hAnsi="Garamond"/>
-          <w:sz w:val="28"/>
-          <w:szCs w:val="28"/>
-        </w:rPr>
-      </w:pPr>
-      <w:r>
-        <w:rPr>
-          <w:rFonts w:ascii="Garamond" w:hAnsi="Garamond"/>
+          <w:b/>
+          <w:sz w:val="28"/>
+          <w:szCs w:val="28"/>
+        </w:rPr>
+      </w:pPr>
+      <w:r>
+        <w:rPr>
+          <w:rFonts w:ascii="Garamond" w:hAnsi="Garamond"/>
+          <w:b/>
           <w:sz w:val="28"/>
           <w:szCs w:val="28"/>
         </w:rPr>
         <w:lastRenderedPageBreak/>
-        <w:t>Provided is a</w:t>
-      </w:r>
-      <w:r>
-        <w:rPr>
-          <w:rFonts w:ascii="Garamond" w:hAnsi="Garamond"/>
-          <w:sz w:val="28"/>
-          <w:szCs w:val="28"/>
-        </w:rPr>
-        <w:t xml:space="preserve"> UML class diagram</w:t>
-      </w:r>
-      <w:r>
-        <w:rPr>
-          <w:rFonts w:ascii="Garamond" w:hAnsi="Garamond"/>
-          <w:sz w:val="28"/>
-          <w:szCs w:val="28"/>
-        </w:rPr>
-        <w:t xml:space="preserve"> (</w:t>
-      </w:r>
-      <w:r>
-        <w:rPr>
-          <w:rFonts w:ascii="Garamond" w:hAnsi="Garamond"/>
-          <w:b/>
-          <w:sz w:val="28"/>
-          <w:szCs w:val="28"/>
-        </w:rPr>
-        <w:t xml:space="preserve">Figure </w:t>
-      </w:r>
-      <w:r>
-        <w:rPr>
-          <w:rFonts w:ascii="Garamond" w:hAnsi="Garamond"/>
-          <w:b/>
-          <w:sz w:val="28"/>
-          <w:szCs w:val="28"/>
-        </w:rPr>
-        <w:t>7</w:t>
-      </w:r>
-      <w:r>
-        <w:rPr>
-          <w:rFonts w:ascii="Garamond" w:hAnsi="Garamond"/>
-          <w:sz w:val="28"/>
-          <w:szCs w:val="28"/>
-        </w:rPr>
-        <w:t>) that</w:t>
-      </w:r>
-      <w:r>
-        <w:rPr>
-          <w:rFonts w:ascii="Garamond" w:hAnsi="Garamond"/>
-          <w:sz w:val="28"/>
-          <w:szCs w:val="28"/>
-        </w:rPr>
-        <w:t xml:space="preserve"> shows the </w:t>
-      </w:r>
-      <w:r>
-        <w:rPr>
-          <w:rFonts w:ascii="Garamond" w:hAnsi="Garamond"/>
-          <w:sz w:val="28"/>
-          <w:szCs w:val="28"/>
-        </w:rPr>
-        <w:t xml:space="preserve">usages, creations, and relations of the object model for the Sudoku </w:t>
-      </w:r>
-      <w:r>
-        <w:rPr>
-          <w:rFonts w:ascii="Garamond" w:hAnsi="Garamond"/>
-          <w:sz w:val="28"/>
-          <w:szCs w:val="28"/>
-        </w:rPr>
-        <w:t>application</w:t>
-      </w:r>
-      <w:r>
-        <w:rPr>
-          <w:rFonts w:ascii="Garamond" w:hAnsi="Garamond"/>
-          <w:sz w:val="28"/>
-          <w:szCs w:val="28"/>
-        </w:rPr>
-        <w:t>.</w:t>
-      </w:r>
-      <w:r>
-        <w:rPr>
-          <w:rFonts w:ascii="Garamond" w:hAnsi="Garamond"/>
-          <w:sz w:val="28"/>
-          <w:szCs w:val="28"/>
-        </w:rPr>
-        <w:t xml:space="preserve"> T</w:t>
-      </w:r>
-      <w:r>
-        <w:rPr>
-          <w:rFonts w:ascii="Garamond" w:hAnsi="Garamond"/>
-          <w:sz w:val="28"/>
-          <w:szCs w:val="28"/>
-        </w:rPr>
-        <w:t>he UML</w:t>
-      </w:r>
-      <w:r>
-        <w:rPr>
-          <w:rFonts w:ascii="Garamond" w:hAnsi="Garamond"/>
-          <w:sz w:val="28"/>
-          <w:szCs w:val="28"/>
-        </w:rPr>
-        <w:t xml:space="preserve"> diagram </w:t>
-      </w:r>
-      <w:r>
-        <w:rPr>
-          <w:rFonts w:ascii="Garamond" w:hAnsi="Garamond"/>
-          <w:sz w:val="28"/>
-          <w:szCs w:val="28"/>
-        </w:rPr>
-        <w:t>contains the class hierarchy of the program</w:t>
-      </w:r>
-      <w:r>
-        <w:rPr>
-          <w:rFonts w:ascii="Garamond" w:hAnsi="Garamond"/>
-          <w:sz w:val="28"/>
-          <w:szCs w:val="28"/>
-        </w:rPr>
-        <w:t>,</w:t>
-      </w:r>
-      <w:r>
-        <w:rPr>
-          <w:rFonts w:ascii="Garamond" w:hAnsi="Garamond"/>
-          <w:sz w:val="28"/>
-          <w:szCs w:val="28"/>
-        </w:rPr>
-        <w:t xml:space="preserve"> defining all the major pieces of the architecture</w:t>
-      </w:r>
-      <w:r>
-        <w:rPr>
-          <w:rFonts w:ascii="Garamond" w:hAnsi="Garamond"/>
-          <w:sz w:val="28"/>
-          <w:szCs w:val="28"/>
-        </w:rPr>
-        <w:t>,</w:t>
+        <w:t>Class Diagram</w:t>
+      </w:r>
+    </w:p>
+    <w:p>
+      <w:pPr>
+        <w:spacing w:line="240" w:lineRule="auto"/>
+        <w:rPr>
+          <w:rFonts w:ascii="Garamond" w:hAnsi="Garamond"/>
+          <w:sz w:val="28"/>
+          <w:szCs w:val="28"/>
+        </w:rPr>
+      </w:pPr>
+      <w:r>
+        <w:rPr>
+          <w:rFonts w:ascii="Garamond" w:hAnsi="Garamond"/>
+          <w:sz w:val="28"/>
+          <w:szCs w:val="28"/>
+        </w:rPr>
+        <w:t>Below</w:t>
       </w:r>
       <w:bookmarkStart w:id="0" w:name="_GoBack"/>
       <w:bookmarkEnd w:id="0"/>
@@ -1740,6 +1698,144 @@
           <w:sz w:val="28"/>
           <w:szCs w:val="28"/>
         </w:rPr>
+        <w:t xml:space="preserve"> is a</w:t>
+      </w:r>
+      <w:r>
+        <w:rPr>
+          <w:rFonts w:ascii="Garamond" w:hAnsi="Garamond"/>
+          <w:sz w:val="28"/>
+          <w:szCs w:val="28"/>
+        </w:rPr>
+        <w:t xml:space="preserve"> UML class diagram</w:t>
+      </w:r>
+      <w:r>
+        <w:rPr>
+          <w:rFonts w:ascii="Garamond" w:hAnsi="Garamond"/>
+          <w:sz w:val="28"/>
+          <w:szCs w:val="28"/>
+        </w:rPr>
+        <w:t xml:space="preserve"> (</w:t>
+      </w:r>
+      <w:r>
+        <w:rPr>
+          <w:rFonts w:ascii="Garamond" w:hAnsi="Garamond"/>
+          <w:b/>
+          <w:sz w:val="28"/>
+          <w:szCs w:val="28"/>
+        </w:rPr>
+        <w:t xml:space="preserve">Figure </w:t>
+      </w:r>
+      <w:r>
+        <w:rPr>
+          <w:rFonts w:ascii="Garamond" w:hAnsi="Garamond"/>
+          <w:b/>
+          <w:sz w:val="28"/>
+          <w:szCs w:val="28"/>
+        </w:rPr>
+        <w:t>7</w:t>
+      </w:r>
+      <w:r>
+        <w:rPr>
+          <w:rFonts w:ascii="Garamond" w:hAnsi="Garamond"/>
+          <w:sz w:val="28"/>
+          <w:szCs w:val="28"/>
+        </w:rPr>
+        <w:t>) that</w:t>
+      </w:r>
+      <w:r>
+        <w:rPr>
+          <w:rFonts w:ascii="Garamond" w:hAnsi="Garamond"/>
+          <w:sz w:val="28"/>
+          <w:szCs w:val="28"/>
+        </w:rPr>
+        <w:t xml:space="preserve"> shows the </w:t>
+      </w:r>
+      <w:r>
+        <w:rPr>
+          <w:rFonts w:ascii="Garamond" w:hAnsi="Garamond"/>
+          <w:sz w:val="28"/>
+          <w:szCs w:val="28"/>
+        </w:rPr>
+        <w:t xml:space="preserve">usages, creations, and relations of the object model for the Sudoku </w:t>
+      </w:r>
+      <w:r>
+        <w:rPr>
+          <w:rFonts w:ascii="Garamond" w:hAnsi="Garamond"/>
+          <w:sz w:val="28"/>
+          <w:szCs w:val="28"/>
+        </w:rPr>
+        <w:t>application</w:t>
+      </w:r>
+      <w:r>
+        <w:rPr>
+          <w:rFonts w:ascii="Garamond" w:hAnsi="Garamond"/>
+          <w:sz w:val="28"/>
+          <w:szCs w:val="28"/>
+        </w:rPr>
+        <w:t>.</w:t>
+      </w:r>
+      <w:r>
+        <w:rPr>
+          <w:rFonts w:ascii="Garamond" w:hAnsi="Garamond"/>
+          <w:sz w:val="28"/>
+          <w:szCs w:val="28"/>
+        </w:rPr>
+        <w:t xml:space="preserve"> T</w:t>
+      </w:r>
+      <w:r>
+        <w:rPr>
+          <w:rFonts w:ascii="Garamond" w:hAnsi="Garamond"/>
+          <w:sz w:val="28"/>
+          <w:szCs w:val="28"/>
+        </w:rPr>
+        <w:t>he UML</w:t>
+      </w:r>
+      <w:r>
+        <w:rPr>
+          <w:rFonts w:ascii="Garamond" w:hAnsi="Garamond"/>
+          <w:sz w:val="28"/>
+          <w:szCs w:val="28"/>
+        </w:rPr>
+        <w:t xml:space="preserve"> diagram </w:t>
+      </w:r>
+      <w:r>
+        <w:rPr>
+          <w:rFonts w:ascii="Garamond" w:hAnsi="Garamond"/>
+          <w:sz w:val="28"/>
+          <w:szCs w:val="28"/>
+        </w:rPr>
+        <w:t>contains the class hierarchy of the program</w:t>
+      </w:r>
+      <w:r>
+        <w:rPr>
+          <w:rFonts w:ascii="Garamond" w:hAnsi="Garamond"/>
+          <w:sz w:val="28"/>
+          <w:szCs w:val="28"/>
+        </w:rPr>
+        <w:t>,</w:t>
+      </w:r>
+      <w:r>
+        <w:rPr>
+          <w:rFonts w:ascii="Garamond" w:hAnsi="Garamond"/>
+          <w:sz w:val="28"/>
+          <w:szCs w:val="28"/>
+        </w:rPr>
+        <w:t xml:space="preserve"> defining all the major pieces of the architecture</w:t>
+      </w:r>
+      <w:r>
+        <w:rPr>
+          <w:rFonts w:ascii="Garamond" w:hAnsi="Garamond"/>
+          <w:sz w:val="28"/>
+          <w:szCs w:val="28"/>
+        </w:rPr>
+        <w:t>,</w:t>
+      </w:r>
+      <w:r>
+        <w:rPr>
+          <w:rFonts w:ascii="Garamond" w:hAnsi="Garamond"/>
+          <w:sz w:val="28"/>
+          <w:szCs w:val="28"/>
+        </w:rPr>
         <w:t xml:space="preserve"> including external components</w:t>
       </w:r>
       <w:r>
@@ -1749,41 +1845,6 @@
           <w:szCs w:val="28"/>
         </w:rPr>
         <w:t>.</w:t>
-      </w:r>
-    </w:p>
-    <w:p>
-      <w:pPr>
-        <w:spacing w:line="240" w:lineRule="auto"/>
-        <w:rPr>
-          <w:rFonts w:ascii="Garamond" w:hAnsi="Garamond"/>
-          <w:sz w:val="28"/>
-          <w:szCs w:val="28"/>
-        </w:rPr>
-      </w:pPr>
-      <w:r>
-        <w:rPr>
-          <w:rFonts w:ascii="Garamond" w:hAnsi="Garamond"/>
-          <w:b/>
-          <w:sz w:val="28"/>
-          <w:szCs w:val="28"/>
-        </w:rPr>
-        <w:t>Figure 6</w:t>
-      </w:r>
-      <w:r>
-        <w:rPr>
-          <w:rFonts w:ascii="Garamond" w:hAnsi="Garamond"/>
-          <w:sz w:val="28"/>
-          <w:szCs w:val="28"/>
-        </w:rPr>
-        <w:t xml:space="preserve">: UML class diagram for Sudoku </w:t>
-      </w:r>
-      <w:r>
-        <w:rPr>
-          <w:rFonts w:ascii="Garamond" w:hAnsi="Garamond"/>
-          <w:sz w:val="28"/>
-          <w:szCs w:val="28"/>
-        </w:rPr>
-        <w:t>application</w:t>
       </w:r>
     </w:p>
     <w:p>
@@ -1861,65 +1922,22 @@
           <w:szCs w:val="28"/>
         </w:rPr>
       </w:pPr>
-    </w:p>
-    <w:p>
-      <w:pPr>
-        <w:spacing w:line="240" w:lineRule="auto"/>
-        <w:rPr>
-          <w:rFonts w:ascii="Garamond" w:hAnsi="Garamond"/>
-          <w:b/>
-          <w:sz w:val="28"/>
-          <w:szCs w:val="28"/>
-        </w:rPr>
-      </w:pPr>
-      <w:r>
-        <w:rPr>
-          <w:rFonts w:ascii="Garamond" w:hAnsi="Garamond"/>
-          <w:b/>
-          <w:sz w:val="28"/>
-          <w:szCs w:val="28"/>
-        </w:rPr>
-        <w:t>Figure 7</w:t>
-      </w:r>
-      <w:r>
-        <w:rPr>
-          <w:rFonts w:ascii="Garamond" w:hAnsi="Garamond"/>
-          <w:sz w:val="28"/>
-          <w:szCs w:val="28"/>
-        </w:rPr>
-        <w:t xml:space="preserve">: Class </w:t>
-      </w:r>
-      <w:r>
-        <w:rPr>
-          <w:rFonts w:ascii="Garamond" w:hAnsi="Garamond"/>
-          <w:sz w:val="28"/>
-          <w:szCs w:val="28"/>
-        </w:rPr>
-        <w:t>h</w:t>
-      </w:r>
-      <w:r>
-        <w:rPr>
-          <w:rFonts w:ascii="Garamond" w:hAnsi="Garamond"/>
-          <w:sz w:val="28"/>
-          <w:szCs w:val="28"/>
-        </w:rPr>
-        <w:t xml:space="preserve">ierarchy </w:t>
-      </w:r>
-      <w:r>
-        <w:rPr>
-          <w:rFonts w:ascii="Garamond" w:hAnsi="Garamond"/>
-          <w:sz w:val="28"/>
-          <w:szCs w:val="28"/>
-        </w:rPr>
-        <w:t>t</w:t>
-      </w:r>
-      <w:r>
-        <w:rPr>
-          <w:rFonts w:ascii="Garamond" w:hAnsi="Garamond"/>
-          <w:sz w:val="28"/>
-          <w:szCs w:val="28"/>
-        </w:rPr>
-        <w:t xml:space="preserve">ree for Sudoku </w:t>
+      <w:r>
+        <w:rPr>
+          <w:rFonts w:ascii="Garamond" w:hAnsi="Garamond"/>
+          <w:b/>
+          <w:sz w:val="28"/>
+          <w:szCs w:val="28"/>
+        </w:rPr>
+        <w:t>Figure 6</w:t>
+      </w:r>
+      <w:r>
+        <w:rPr>
+          <w:rFonts w:ascii="Garamond" w:hAnsi="Garamond"/>
+          <w:sz w:val="28"/>
+          <w:szCs w:val="28"/>
+        </w:rPr>
+        <w:t xml:space="preserve">: UML class diagram for Sudoku </w:t>
       </w:r>
       <w:r>
         <w:rPr>
@@ -1928,6 +1946,54 @@
           <w:szCs w:val="28"/>
         </w:rPr>
         <w:t>application</w:t>
+      </w:r>
+    </w:p>
+    <w:p>
+      <w:pPr>
+        <w:spacing w:line="240" w:lineRule="auto"/>
+        <w:rPr>
+          <w:rFonts w:ascii="Garamond" w:hAnsi="Garamond"/>
+          <w:sz w:val="28"/>
+          <w:szCs w:val="28"/>
+        </w:rPr>
+      </w:pPr>
+    </w:p>
+    <w:p>
+      <w:pPr>
+        <w:rPr>
+          <w:rFonts w:ascii="Garamond" w:hAnsi="Garamond"/>
+          <w:sz w:val="28"/>
+          <w:szCs w:val="28"/>
+        </w:rPr>
+      </w:pPr>
+      <w:r>
+        <w:rPr>
+          <w:rFonts w:ascii="Garamond" w:hAnsi="Garamond"/>
+          <w:sz w:val="28"/>
+          <w:szCs w:val="28"/>
+        </w:rPr>
+        <w:br w:type="page"/>
+      </w:r>
+    </w:p>
+    <w:p>
+      <w:pPr>
+        <w:spacing w:line="240" w:lineRule="auto"/>
+        <w:rPr>
+          <w:rFonts w:ascii="Garamond" w:hAnsi="Garamond"/>
+          <w:b/>
+          <w:sz w:val="28"/>
+          <w:szCs w:val="28"/>
+        </w:rPr>
+      </w:pPr>
+      <w:r>
+        <w:rPr>
+          <w:rFonts w:ascii="Garamond" w:hAnsi="Garamond"/>
+          <w:b/>
+          <w:sz w:val="28"/>
+          <w:szCs w:val="28"/>
+        </w:rPr>
+        <w:lastRenderedPageBreak/>
+        <w:t>Class Hierarchy Tree</w:t>
       </w:r>
     </w:p>
     <w:p>
@@ -1999,6 +2065,84 @@
           </wp:inline>
         </w:drawing>
       </w:r>
+    </w:p>
+    <w:p>
+      <w:pPr>
+        <w:spacing w:line="240" w:lineRule="auto"/>
+        <w:rPr>
+          <w:rFonts w:ascii="Garamond" w:hAnsi="Garamond"/>
+          <w:b/>
+          <w:sz w:val="28"/>
+          <w:szCs w:val="28"/>
+        </w:rPr>
+      </w:pPr>
+      <w:r>
+        <w:rPr>
+          <w:rFonts w:ascii="Garamond" w:hAnsi="Garamond"/>
+          <w:b/>
+          <w:sz w:val="28"/>
+          <w:szCs w:val="28"/>
+        </w:rPr>
+        <w:t>Figure 7</w:t>
+      </w:r>
+      <w:r>
+        <w:rPr>
+          <w:rFonts w:ascii="Garamond" w:hAnsi="Garamond"/>
+          <w:sz w:val="28"/>
+          <w:szCs w:val="28"/>
+        </w:rPr>
+        <w:t xml:space="preserve">: Class </w:t>
+      </w:r>
+      <w:r>
+        <w:rPr>
+          <w:rFonts w:ascii="Garamond" w:hAnsi="Garamond"/>
+          <w:sz w:val="28"/>
+          <w:szCs w:val="28"/>
+        </w:rPr>
+        <w:t>h</w:t>
+      </w:r>
+      <w:r>
+        <w:rPr>
+          <w:rFonts w:ascii="Garamond" w:hAnsi="Garamond"/>
+          <w:sz w:val="28"/>
+          <w:szCs w:val="28"/>
+        </w:rPr>
+        <w:t xml:space="preserve">ierarchy </w:t>
+      </w:r>
+      <w:r>
+        <w:rPr>
+          <w:rFonts w:ascii="Garamond" w:hAnsi="Garamond"/>
+          <w:sz w:val="28"/>
+          <w:szCs w:val="28"/>
+        </w:rPr>
+        <w:t>t</w:t>
+      </w:r>
+      <w:r>
+        <w:rPr>
+          <w:rFonts w:ascii="Garamond" w:hAnsi="Garamond"/>
+          <w:sz w:val="28"/>
+          <w:szCs w:val="28"/>
+        </w:rPr>
+        <w:t xml:space="preserve">ree for Sudoku </w:t>
+      </w:r>
+      <w:r>
+        <w:rPr>
+          <w:rFonts w:ascii="Garamond" w:hAnsi="Garamond"/>
+          <w:sz w:val="28"/>
+          <w:szCs w:val="28"/>
+        </w:rPr>
+        <w:t>application</w:t>
+      </w:r>
+    </w:p>
+    <w:p>
+      <w:pPr>
+        <w:spacing w:line="240" w:lineRule="auto"/>
+        <w:rPr>
+          <w:rFonts w:ascii="Garamond" w:hAnsi="Garamond"/>
+          <w:sz w:val="28"/>
+          <w:szCs w:val="28"/>
+        </w:rPr>
+      </w:pPr>
     </w:p>
     <w:sectPr>
       <w:pgSz w:w="12240" w:h="15840"/>

</xml_diff>